<commit_message>
Do opisu projektu został dodany diagram uml.
</commit_message>
<xml_diff>
--- a/Opis projektu.docx
+++ b/Opis projektu.docx
@@ -397,72 +397,72 @@
         <w:pStyle w:val="Nagwek1"/>
       </w:pPr>
       <w:r>
+        <w:t>II:</w:t>
+      </w:r>
+    </w:p>
+    <w:p>
+      <w:pPr>
+        <w:pStyle w:val="Akapitzlist"/>
+        <w:numPr>
+          <w:ilvl w:val="0"/>
+          <w:numId w:val="5"/>
+        </w:numPr>
+        <w:spacing w:line="240" w:lineRule="auto"/>
+      </w:pPr>
+      <w:r>
+        <w:t>Użytkownik uruchamia aplikację.</w:t>
+      </w:r>
+    </w:p>
+    <w:p>
+      <w:pPr>
+        <w:pStyle w:val="Akapitzlist"/>
+        <w:numPr>
+          <w:ilvl w:val="0"/>
+          <w:numId w:val="5"/>
+        </w:numPr>
+        <w:spacing w:line="240" w:lineRule="auto"/>
+      </w:pPr>
+      <w:r>
+        <w:t>Użytkownik klika przycisk zaloguj.</w:t>
+      </w:r>
+    </w:p>
+    <w:p>
+      <w:pPr>
+        <w:pStyle w:val="Akapitzlist"/>
+        <w:numPr>
+          <w:ilvl w:val="0"/>
+          <w:numId w:val="5"/>
+        </w:numPr>
+        <w:spacing w:line="240" w:lineRule="auto"/>
+      </w:pPr>
+      <w:r>
+        <w:t>Wyskakuje okienko do wpisania loginu i hasła.</w:t>
+      </w:r>
+    </w:p>
+    <w:p>
+      <w:pPr>
+        <w:pStyle w:val="Akapitzlist"/>
+        <w:numPr>
+          <w:ilvl w:val="0"/>
+          <w:numId w:val="5"/>
+        </w:numPr>
+        <w:spacing w:line="240" w:lineRule="auto"/>
+      </w:pPr>
+      <w:r>
+        <w:t>Użytkownik wpisuje login i hasło oraz zatwierdza przyciskiem.</w:t>
+      </w:r>
+    </w:p>
+    <w:p>
+      <w:pPr>
+        <w:pStyle w:val="Akapitzlist"/>
+        <w:numPr>
+          <w:ilvl w:val="0"/>
+          <w:numId w:val="5"/>
+        </w:numPr>
+        <w:spacing w:line="240" w:lineRule="auto"/>
+      </w:pPr>
+      <w:r>
         <w:lastRenderedPageBreak/>
-        <w:t>II:</w:t>
-      </w:r>
-    </w:p>
-    <w:p>
-      <w:pPr>
-        <w:pStyle w:val="Akapitzlist"/>
-        <w:numPr>
-          <w:ilvl w:val="0"/>
-          <w:numId w:val="5"/>
-        </w:numPr>
-        <w:spacing w:line="240" w:lineRule="auto"/>
-      </w:pPr>
-      <w:r>
-        <w:t>Użytkownik uruchamia aplikację.</w:t>
-      </w:r>
-    </w:p>
-    <w:p>
-      <w:pPr>
-        <w:pStyle w:val="Akapitzlist"/>
-        <w:numPr>
-          <w:ilvl w:val="0"/>
-          <w:numId w:val="5"/>
-        </w:numPr>
-        <w:spacing w:line="240" w:lineRule="auto"/>
-      </w:pPr>
-      <w:r>
-        <w:t>Użytkownik klika przycisk zaloguj.</w:t>
-      </w:r>
-    </w:p>
-    <w:p>
-      <w:pPr>
-        <w:pStyle w:val="Akapitzlist"/>
-        <w:numPr>
-          <w:ilvl w:val="0"/>
-          <w:numId w:val="5"/>
-        </w:numPr>
-        <w:spacing w:line="240" w:lineRule="auto"/>
-      </w:pPr>
-      <w:r>
-        <w:t>Wyskakuje okienko do wpisania loginu i hasła.</w:t>
-      </w:r>
-    </w:p>
-    <w:p>
-      <w:pPr>
-        <w:pStyle w:val="Akapitzlist"/>
-        <w:numPr>
-          <w:ilvl w:val="0"/>
-          <w:numId w:val="5"/>
-        </w:numPr>
-        <w:spacing w:line="240" w:lineRule="auto"/>
-      </w:pPr>
-      <w:r>
-        <w:t>Użytkownik wpisuje login i hasło oraz zatwierdza przyciskiem.</w:t>
-      </w:r>
-    </w:p>
-    <w:p>
-      <w:pPr>
-        <w:pStyle w:val="Akapitzlist"/>
-        <w:numPr>
-          <w:ilvl w:val="0"/>
-          <w:numId w:val="5"/>
-        </w:numPr>
-        <w:spacing w:line="240" w:lineRule="auto"/>
-      </w:pPr>
-      <w:r>
         <w:t>Aplikacja loguje użytkownika.</w:t>
       </w:r>
     </w:p>
@@ -672,11 +672,67 @@
       </w:pPr>
       <w:r>
         <w:t>Stan zrzutki się aktualizuje o wpłaconą wartość.</w:t>
+      </w:r>
+    </w:p>
+    <w:p>
+      <w:pPr>
+        <w:ind w:left="360"/>
+      </w:pPr>
+    </w:p>
+    <w:p>
+      <w:pPr>
+        <w:pStyle w:val="Akapitzlist"/>
+      </w:pPr>
+      <w:r>
+        <w:rPr>
+          <w:noProof/>
+        </w:rPr>
+        <w:drawing>
+          <wp:inline distT="0" distB="0" distL="0" distR="0" wp14:anchorId="17CADAF0" wp14:editId="54E71A2F">
+            <wp:extent cx="6645910" cy="5222875"/>
+            <wp:effectExtent l="0" t="0" r="2540" b="0"/>
+            <wp:docPr id="3" name="Obraz 3"/>
+            <wp:cNvGraphicFramePr>
+              <a:graphicFrameLocks xmlns:a="http://schemas.openxmlformats.org/drawingml/2006/main" noChangeAspect="1"/>
+            </wp:cNvGraphicFramePr>
+            <a:graphic xmlns:a="http://schemas.openxmlformats.org/drawingml/2006/main">
+              <a:graphicData uri="http://schemas.openxmlformats.org/drawingml/2006/picture">
+                <pic:pic xmlns:pic="http://schemas.openxmlformats.org/drawingml/2006/picture">
+                  <pic:nvPicPr>
+                    <pic:cNvPr id="3" name="Obraz 3"/>
+                    <pic:cNvPicPr/>
+                  </pic:nvPicPr>
+                  <pic:blipFill>
+                    <a:blip r:embed="rId6" cstate="print">
+                      <a:extLst>
+                        <a:ext uri="{28A0092B-C50C-407E-A947-70E740481C1C}">
+                          <a14:useLocalDpi xmlns:a14="http://schemas.microsoft.com/office/drawing/2010/main" val="0"/>
+                        </a:ext>
+                      </a:extLst>
+                    </a:blip>
+                    <a:stretch>
+                      <a:fillRect/>
+                    </a:stretch>
+                  </pic:blipFill>
+                  <pic:spPr>
+                    <a:xfrm>
+                      <a:off x="0" y="0"/>
+                      <a:ext cx="6645910" cy="5222875"/>
+                    </a:xfrm>
+                    <a:prstGeom prst="rect">
+                      <a:avLst/>
+                    </a:prstGeom>
+                  </pic:spPr>
+                </pic:pic>
+              </a:graphicData>
+            </a:graphic>
+          </wp:inline>
+        </w:drawing>
       </w:r>
     </w:p>
     <w:sectPr>
       <w:pgSz w:w="11906" w:h="16838"/>
-      <w:pgMar w:top="1417" w:right="1417" w:bottom="1417" w:left="1417" w:header="708" w:footer="708" w:gutter="0"/>
+      <w:pgMar w:top="720" w:right="720" w:bottom="720" w:left="720" w:header="708" w:footer="708" w:gutter="0"/>
       <w:cols w:space="708"/>
       <w:docGrid w:linePitch="360"/>
     </w:sectPr>
@@ -1943,6 +1999,7 @@
     <w:lsdException w:name="HTML Sample" w:semiHidden="1" w:unhideWhenUsed="1"/>
     <w:lsdException w:name="HTML Typewriter" w:semiHidden="1" w:unhideWhenUsed="1"/>
     <w:lsdException w:name="HTML Variable" w:semiHidden="1" w:unhideWhenUsed="1"/>
+    <w:lsdException w:name="Normal Table" w:semiHidden="1" w:unhideWhenUsed="1"/>
     <w:lsdException w:name="annotation subject" w:semiHidden="1" w:unhideWhenUsed="1"/>
     <w:lsdException w:name="No List" w:semiHidden="1" w:unhideWhenUsed="1"/>
     <w:lsdException w:name="Outline List 1" w:semiHidden="1" w:unhideWhenUsed="1"/>
@@ -1989,8 +2046,10 @@
     <w:lsdException w:name="Table Subtle 2" w:semiHidden="1" w:unhideWhenUsed="1"/>
     <w:lsdException w:name="Table Web 1" w:semiHidden="1" w:unhideWhenUsed="1"/>
     <w:lsdException w:name="Table Web 2" w:semiHidden="1" w:unhideWhenUsed="1"/>
+    <w:lsdException w:name="Table Web 3" w:semiHidden="1" w:unhideWhenUsed="1"/>
     <w:lsdException w:name="Balloon Text" w:semiHidden="1" w:unhideWhenUsed="1"/>
     <w:lsdException w:name="Table Grid" w:uiPriority="39"/>
+    <w:lsdException w:name="Table Theme" w:semiHidden="1" w:unhideWhenUsed="1"/>
     <w:lsdException w:name="Placeholder Text" w:semiHidden="1"/>
     <w:lsdException w:name="No Spacing" w:uiPriority="1" w:qFormat="1"/>
     <w:lsdException w:name="Light Shading" w:uiPriority="60"/>

</xml_diff>